<commit_message>
Minor corrections. Removed list of restrictions in optimization. Fixed a bug when saving a project did not set the dirty flag off
</commit_message>
<xml_diff>
--- a/archivos/Manual de usuario.docx
+++ b/archivos/Manual de usuario.docx
@@ -25,20 +25,21 @@
     </w:p>
     <w:sdt>
       <w:sdtPr>
+        <w:rPr>
+          <w:rFonts w:asciiTheme="minorHAnsi" w:eastAsiaTheme="minorEastAsia" w:hAnsiTheme="minorHAnsi" w:cstheme="minorBidi"/>
+          <w:b w:val="0"/>
+          <w:bCs w:val="0"/>
+          <w:color w:val="auto"/>
+          <w:sz w:val="22"/>
+          <w:szCs w:val="22"/>
+        </w:rPr>
         <w:id w:val="1580707516"/>
         <w:docPartObj>
           <w:docPartGallery w:val="Table of Contents"/>
           <w:docPartUnique/>
         </w:docPartObj>
       </w:sdtPr>
-      <w:sdtEndPr>
-        <w:rPr>
-          <w:rFonts w:asciiTheme="minorHAnsi" w:eastAsiaTheme="minorEastAsia" w:hAnsiTheme="minorHAnsi" w:cstheme="minorBidi"/>
-          <w:color w:val="auto"/>
-          <w:sz w:val="22"/>
-          <w:szCs w:val="22"/>
-        </w:rPr>
-      </w:sdtEndPr>
+      <w:sdtEndPr/>
       <w:sdtContent>
         <w:p>
           <w:pPr>
@@ -1134,7 +1135,7 @@
                 <w:noProof/>
                 <w:webHidden/>
               </w:rPr>
-              <w:t>5</w:t>
+              <w:t>6</w:t>
             </w:r>
             <w:r>
               <w:rPr>
@@ -1270,7 +1271,7 @@
                 <w:noProof/>
                 <w:webHidden/>
               </w:rPr>
-              <w:t>6</w:t>
+              <w:t>7</w:t>
             </w:r>
             <w:r>
               <w:rPr>
@@ -2108,13 +2109,42 @@
     </w:p>
     <w:p>
       <w:pPr>
+        <w:pStyle w:val="Ttulo3"/>
+      </w:pPr>
+      <w:r>
+        <w:t>Condensar las clases de un profesor</w:t>
+      </w:r>
+    </w:p>
+    <w:p>
+      <w:r>
+        <w:t>En el cuadro de diálogo se puede elegir un profesor  y el número de días máximo en el que se distribuirá su docencia. Por ejemplo, si elegimos el profesor XX con 3 días, el programa penalizará si la docencia de XX se reparte en más de 3 días.</w:t>
+      </w:r>
+    </w:p>
+    <w:p>
+      <w:pPr>
+        <w:pStyle w:val="Ttulo3"/>
+      </w:pPr>
+      <w:r>
+        <w:t>Número máximo de horas por día</w:t>
+      </w:r>
+    </w:p>
+    <w:p>
+      <w:r>
+        <w:t>Permite especificar el máximo de horas que cada profesor puede dar por día, penalizando si se sobrepasa el máximo dado.</w:t>
+      </w:r>
+      <w:bookmarkStart w:id="14" w:name="_GoBack"/>
+      <w:bookmarkEnd w:id="14"/>
+    </w:p>
+    <w:p/>
+    <w:p>
+      <w:pPr>
         <w:pStyle w:val="Ttulo1"/>
       </w:pPr>
-      <w:bookmarkStart w:id="14" w:name="_Toc375130463"/>
+      <w:bookmarkStart w:id="15" w:name="_Toc375130463"/>
       <w:r>
         <w:t>Ventana optimización</w:t>
       </w:r>
-      <w:bookmarkEnd w:id="14"/>
+      <w:bookmarkEnd w:id="15"/>
     </w:p>
     <w:p>
       <w:r>
@@ -2133,6 +2163,7 @@
     </w:p>
     <w:p>
       <w:r>
+        <w:lastRenderedPageBreak/>
         <w:t>El semáforo sirve para hacernos una idea de qué tipo de restricciones quedan incumplidas por si es necesario cancelar el cálculo, bien porque el programa sea incapaz de llegar por sí solo al óptimo bien porque deseemos seguir manualmente desde aquí.</w:t>
       </w:r>
     </w:p>
@@ -2140,11 +2171,11 @@
       <w:pPr>
         <w:pStyle w:val="Ttulo1"/>
       </w:pPr>
-      <w:bookmarkStart w:id="15" w:name="_Toc375130464"/>
+      <w:bookmarkStart w:id="16" w:name="_Toc375130464"/>
       <w:r>
         <w:t>Ventana Horario</w:t>
       </w:r>
-      <w:bookmarkEnd w:id="15"/>
+      <w:bookmarkEnd w:id="16"/>
     </w:p>
     <w:p>
       <w:r>
@@ -2153,7 +2184,6 @@
     </w:p>
     <w:p>
       <w:r>
-        <w:lastRenderedPageBreak/>
         <w:t xml:space="preserve">Los elementos del horario pueden arrastrarse con el ratón y cambiar la solución calculada, recalculando las restricciones y marcando los ítems conflictivos. Las restricciones incumplidas aparecen en el campo de abajo. </w:t>
       </w:r>
     </w:p>
@@ -2210,37 +2240,10 @@
         <w:rPr>
           <w:b/>
         </w:rPr>
-        <w:t xml:space="preserve">Color </w:t>
-      </w:r>
-      <w:r>
-        <w:rPr>
-          <w:b/>
-        </w:rPr>
-        <w:t>rosa</w:t>
-      </w:r>
-      <w:r>
-        <w:rPr>
-          <w:b/>
-        </w:rPr>
-        <w:t>:</w:t>
-      </w:r>
-      <w:r>
-        <w:t xml:space="preserve"> Este ítem incumple</w:t>
-      </w:r>
-      <w:r>
-        <w:t xml:space="preserve"> una</w:t>
-      </w:r>
-      <w:r>
-        <w:t xml:space="preserve"> restricción</w:t>
-      </w:r>
-      <w:r>
-        <w:t xml:space="preserve"> de </w:t>
-      </w:r>
-      <w:r>
-        <w:t>la lista de restricciones incu</w:t>
-      </w:r>
-      <w:r>
-        <w:t>mplidas que no está seleccionada en este momento.</w:t>
+        <w:t>Color rosa:</w:t>
+      </w:r>
+      <w:r>
+        <w:t xml:space="preserve"> Este ítem incumple una restricción de la lista de restricciones incumplidas que no está seleccionada en este momento.</w:t>
       </w:r>
     </w:p>
     <w:p>
@@ -2271,7 +2274,7 @@
       <w:pPr>
         <w:pStyle w:val="Ttulo2"/>
       </w:pPr>
-      <w:bookmarkStart w:id="16" w:name="_Toc375130465"/>
+      <w:bookmarkStart w:id="17" w:name="_Toc375130465"/>
       <w:r>
         <w:t>Ventana secundaria de horario</w:t>
       </w:r>
@@ -2293,19 +2296,17 @@
       <w:r>
         <w:t>. Esto hará que las ventanas se distribuyan equitativamente en todo el espacio de trabajo, aprovechando todo el espacio posible.</w:t>
       </w:r>
-      <w:bookmarkStart w:id="17" w:name="_GoBack"/>
+    </w:p>
+    <w:p/>
+    <w:p>
+      <w:pPr>
+        <w:pStyle w:val="Ttulo1"/>
+      </w:pPr>
+      <w:r>
+        <w:t>Menú Herramientas</w:t>
+      </w:r>
       <w:bookmarkEnd w:id="17"/>
     </w:p>
-    <w:p/>
-    <w:p>
-      <w:pPr>
-        <w:pStyle w:val="Ttulo1"/>
-      </w:pPr>
-      <w:r>
-        <w:t>Menú Herramientas</w:t>
-      </w:r>
-      <w:bookmarkEnd w:id="16"/>
-    </w:p>
     <w:p>
       <w:r>
         <w:t>En este menú podemos encontrar utilidades para trabajar con el horario. Por el momento hay 3 utilidades activas.</w:t>
@@ -2317,6 +2318,7 @@
       </w:pPr>
       <w:bookmarkStart w:id="18" w:name="_Toc375130466"/>
       <w:r>
+        <w:lastRenderedPageBreak/>
         <w:t>Imprimir calendarios</w:t>
       </w:r>
       <w:bookmarkEnd w:id="18"/>
@@ -2357,7 +2359,6 @@
       </w:pPr>
       <w:bookmarkStart w:id="19" w:name="_Toc375130467"/>
       <w:r>
-        <w:lastRenderedPageBreak/>
         <w:t>Imprimir hojas de firma</w:t>
       </w:r>
       <w:bookmarkEnd w:id="19"/>
@@ -3039,6 +3040,7 @@
   <w:style w:type="character" w:default="1" w:styleId="Fuentedeprrafopredeter">
     <w:name w:val="Default Paragraph Font"/>
     <w:uiPriority w:val="1"/>
+    <w:semiHidden/>
     <w:unhideWhenUsed/>
   </w:style>
   <w:style w:type="table" w:default="1" w:styleId="Tablanormal">
@@ -3547,6 +3549,7 @@
   <w:style w:type="character" w:default="1" w:styleId="Fuentedeprrafopredeter">
     <w:name w:val="Default Paragraph Font"/>
     <w:uiPriority w:val="1"/>
+    <w:semiHidden/>
     <w:unhideWhenUsed/>
   </w:style>
   <w:style w:type="table" w:default="1" w:styleId="Tablanormal">
@@ -4113,7 +4116,7 @@
 </file>
 
 <file path=customXml/itemProps1.xml><?xml version="1.0" encoding="utf-8"?>
-<ds:datastoreItem xmlns:ds="http://schemas.openxmlformats.org/officeDocument/2006/customXml" ds:itemID="{778A9880-4098-439E-89BE-71E9B413A837}">
+<ds:datastoreItem xmlns:ds="http://schemas.openxmlformats.org/officeDocument/2006/customXml" ds:itemID="{B90F94A7-B71C-45D6-86A0-53051F2179DB}">
   <ds:schemaRefs>
     <ds:schemaRef ds:uri="http://schemas.openxmlformats.org/officeDocument/2006/bibliography"/>
   </ds:schemaRefs>

</xml_diff>